<commit_message>
Menambahkan Aplikasi dan file word
</commit_message>
<xml_diff>
--- a/Template Asesmen 3.docx
+++ b/Template Asesmen 3.docx
@@ -66,8 +66,8 @@
         <w:tblLook w:val="04A0" w:firstRow="1" w:lastRow="0" w:firstColumn="1" w:lastColumn="0" w:noHBand="0" w:noVBand="1"/>
       </w:tblPr>
       <w:tblGrid>
-        <w:gridCol w:w="2122"/>
-        <w:gridCol w:w="7507"/>
+        <w:gridCol w:w="1183"/>
+        <w:gridCol w:w="8446"/>
       </w:tblGrid>
       <w:tr>
         <w:tc>
@@ -253,6 +253,42 @@
               </w:r>
             </w:hyperlink>
           </w:p>
+        </w:tc>
+      </w:tr>
+      <w:tr>
+        <w:tc>
+          <w:tcPr>
+            <w:tcW w:w="2122" w:type="dxa"/>
+          </w:tcPr>
+          <w:p>
+            <w:pPr>
+              <w:rPr>
+                <w:lang w:val="en-ID"/>
+              </w:rPr>
+            </w:pPr>
+            <w:r>
+              <w:rPr>
+                <w:lang w:val="en-ID"/>
+              </w:rPr>
+              <w:t>URL Google Drive</w:t>
+            </w:r>
+          </w:p>
+        </w:tc>
+        <w:tc>
+          <w:tcPr>
+            <w:tcW w:w="7507" w:type="dxa"/>
+          </w:tcPr>
+          <w:p>
+            <w:hyperlink r:id="rId8" w:history="1">
+              <w:r>
+                <w:rPr>
+                  <w:rStyle w:val="Hyperlink"/>
+                </w:rPr>
+                <w:t>https://drive.google.com/drive/folders/1_Y2l2GML2qeCFGJ62GGP496pIkdO8MxF?usp=sharing</w:t>
+              </w:r>
+            </w:hyperlink>
+          </w:p>
+          <w:p/>
         </w:tc>
       </w:tr>
     </w:tbl>
@@ -854,6 +890,7 @@
               <w:jc w:val="center"/>
             </w:pPr>
             <w:r>
+              <w:lastRenderedPageBreak/>
               <w:t>2</w:t>
             </w:r>
           </w:p>
@@ -1086,7 +1123,6 @@
               <w:jc w:val="center"/>
             </w:pPr>
             <w:r>
-              <w:lastRenderedPageBreak/>
               <w:t>6</w:t>
             </w:r>
           </w:p>
@@ -1383,7 +1419,7 @@
                     <pic:cNvPicPr/>
                   </pic:nvPicPr>
                   <pic:blipFill rotWithShape="1">
-                    <a:blip r:embed="rId8"/>
+                    <a:blip r:embed="rId9"/>
                     <a:srcRect r="26923" b="21211"/>
                     <a:stretch/>
                   </pic:blipFill>
@@ -1451,6 +1487,7 @@
           <w:noProof/>
           <w:lang w:val="en-ID"/>
         </w:rPr>
+        <w:lastRenderedPageBreak/>
         <w:drawing>
           <wp:inline distT="0" distB="0" distL="0" distR="0" wp14:anchorId="4D93726C" wp14:editId="331C15A8">
             <wp:extent cx="5887610" cy="3384000"/>
@@ -1469,7 +1506,7 @@
                     </pic:cNvPicPr>
                   </pic:nvPicPr>
                   <pic:blipFill>
-                    <a:blip r:embed="rId9">
+                    <a:blip r:embed="rId10">
                       <a:extLst>
                         <a:ext uri="{28A0092B-C50C-407E-A947-70E740481C1C}">
                           <a14:useLocalDpi xmlns:a14="http://schemas.microsoft.com/office/drawing/2010/main" val="0"/>
@@ -1521,7 +1558,6 @@
         <w:spacing w:before="120"/>
       </w:pPr>
       <w:r>
-        <w:lastRenderedPageBreak/>
         <w:t xml:space="preserve">Rubrik Nilai Asesmen </w:t>
       </w:r>
       <w:r>
@@ -1599,7 +1635,7 @@
       </w:r>
     </w:p>
     <w:sectPr>
-      <w:headerReference w:type="default" r:id="rId10"/>
+      <w:headerReference w:type="default" r:id="rId11"/>
       <w:pgSz w:w="11907" w:h="16840" w:code="9"/>
       <w:pgMar w:top="1134" w:right="1134" w:bottom="1134" w:left="1134" w:header="709" w:footer="709" w:gutter="0"/>
       <w:cols w:space="708"/>
@@ -2531,12 +2567,23 @@
     <w:name w:val="Hyperlink"/>
     <w:basedOn w:val="DefaultParagraphFont"/>
     <w:uiPriority w:val="99"/>
-    <w:semiHidden/>
     <w:unhideWhenUsed/>
     <w:rsid w:val="00EB7326"/>
     <w:rPr>
       <w:color w:val="0000FF"/>
       <w:u w:val="single"/>
+    </w:rPr>
+  </w:style>
+  <w:style w:type="character" w:styleId="UnresolvedMention">
+    <w:name w:val="Unresolved Mention"/>
+    <w:basedOn w:val="DefaultParagraphFont"/>
+    <w:uiPriority w:val="99"/>
+    <w:semiHidden/>
+    <w:unhideWhenUsed/>
+    <w:rsid w:val="008D2930"/>
+    <w:rPr>
+      <w:color w:val="605E5C"/>
+      <w:shd w:val="clear" w:color="auto" w:fill="E1DFDD"/>
     </w:rPr>
   </w:style>
 </w:styles>

</xml_diff>